<commit_message>
caching and template fixes
</commit_message>
<xml_diff>
--- a/docs/templates/word.docx
+++ b/docs/templates/word.docx
@@ -10,10 +10,8 @@
         <w:t>Název díla</w:t>
       </w:r>
       <w:r>
-        <w:t xml:space="preserve"> | Autor</w:t>
-      </w:r>
-      <w:bookmarkStart w:id="0" w:name="_GoBack"/>
-      <w:bookmarkEnd w:id="0"/>
+        <w:t xml:space="preserve"> | Název Autora</w:t>
+      </w:r>
     </w:p>
     <w:p>
       <w:pPr>
@@ -129,6 +127,14 @@
       </w:r>
       <w:r>
         <w:t>/Y</w:t>
+      </w:r>
+    </w:p>
+    <w:p>
+      <w:pPr>
+        <w:pStyle w:val="Nadpis5"/>
+      </w:pPr>
+      <w:r>
+        <w:t>Hlavní</w:t>
       </w:r>
     </w:p>
     <w:p>
@@ -136,11 +142,23 @@
         <w:pStyle w:val="Odstavecseseznamem"/>
         <w:numPr>
           <w:ilvl w:val="0"/>
-          <w:numId w:val="5"/>
+          <w:numId w:val="7"/>
         </w:numPr>
       </w:pPr>
       <w:r>
-        <w:t>Hlavní</w:t>
+        <w:t>První</w:t>
+      </w:r>
+    </w:p>
+    <w:p>
+      <w:pPr>
+        <w:pStyle w:val="Odstavecseseznamem"/>
+        <w:numPr>
+          <w:ilvl w:val="1"/>
+          <w:numId w:val="7"/>
+        </w:numPr>
+      </w:pPr>
+      <w:r>
+        <w:t>charakteristika</w:t>
       </w:r>
     </w:p>
     <w:p>
@@ -148,19 +166,87 @@
         <w:pStyle w:val="Odstavecseseznamem"/>
         <w:numPr>
           <w:ilvl w:val="0"/>
-          <w:numId w:val="5"/>
+          <w:numId w:val="7"/>
         </w:numPr>
       </w:pPr>
       <w:r>
+        <w:t>Druhá</w:t>
+      </w:r>
+    </w:p>
+    <w:p>
+      <w:pPr>
+        <w:pStyle w:val="Odstavecseseznamem"/>
+        <w:numPr>
+          <w:ilvl w:val="1"/>
+          <w:numId w:val="7"/>
+        </w:numPr>
+      </w:pPr>
+      <w:r>
+        <w:t>charakteristika</w:t>
+      </w:r>
+    </w:p>
+    <w:p>
+      <w:pPr>
+        <w:pStyle w:val="Nadpis5"/>
+      </w:pPr>
+      <w:r>
         <w:t>Vedlejší</w:t>
       </w:r>
     </w:p>
     <w:p>
       <w:pPr>
+        <w:pStyle w:val="Odstavecseseznamem"/>
+        <w:numPr>
+          <w:ilvl w:val="0"/>
+          <w:numId w:val="7"/>
+        </w:numPr>
+      </w:pPr>
+      <w:r>
+        <w:t>První</w:t>
+      </w:r>
+    </w:p>
+    <w:p>
+      <w:pPr>
+        <w:pStyle w:val="Odstavecseseznamem"/>
+        <w:numPr>
+          <w:ilvl w:val="1"/>
+          <w:numId w:val="7"/>
+        </w:numPr>
+      </w:pPr>
+      <w:r>
+        <w:t>charakteristika</w:t>
+      </w:r>
+    </w:p>
+    <w:p>
+      <w:pPr>
+        <w:pStyle w:val="Odstavecseseznamem"/>
+        <w:numPr>
+          <w:ilvl w:val="0"/>
+          <w:numId w:val="7"/>
+        </w:numPr>
+      </w:pPr>
+      <w:r>
+        <w:t>Druhá</w:t>
+      </w:r>
+    </w:p>
+    <w:p>
+      <w:pPr>
+        <w:pStyle w:val="Odstavecseseznamem"/>
+        <w:numPr>
+          <w:ilvl w:val="1"/>
+          <w:numId w:val="7"/>
+        </w:numPr>
+      </w:pPr>
+      <w:r>
+        <w:t>charakteristika</w:t>
+      </w:r>
+    </w:p>
+    <w:p>
+      <w:pPr>
         <w:pStyle w:val="Nadpis4"/>
       </w:pPr>
       <w:r>
-        <w:t>Vyporávěcí způsoby</w:t>
+        <w:t>Vyprávěcí způsoby</w:t>
       </w:r>
     </w:p>
     <w:p>
@@ -173,18 +259,6 @@
       </w:pPr>
       <w:r>
         <w:t>Polopřímá řeč</w:t>
-      </w:r>
-    </w:p>
-    <w:p>
-      <w:pPr>
-        <w:pStyle w:val="Odstavecseseznamem"/>
-        <w:numPr>
-          <w:ilvl w:val="1"/>
-          <w:numId w:val="6"/>
-        </w:numPr>
-      </w:pPr>
-      <w:r>
-        <w:t>…</w:t>
       </w:r>
     </w:p>
     <w:p>
@@ -303,212 +377,18 @@
         <w:pStyle w:val="Nadpis4"/>
       </w:pPr>
       <w:r>
-        <w:t>Literární/obecně kulturní context</w:t>
+        <w:t xml:space="preserve">Literární/obecně kulturní </w:t>
+      </w:r>
+      <w:r>
+        <w:t>K</w:t>
+      </w:r>
+      <w:bookmarkStart w:id="0" w:name="_GoBack"/>
+      <w:bookmarkEnd w:id="0"/>
+      <w:r>
+        <w:t>ontext</w:t>
       </w:r>
     </w:p>
     <w:p/>
-    <w:p>
-      <w:pPr>
-        <w:pStyle w:val="Nadpis2"/>
-      </w:pPr>
-      <w:r>
-        <w:t xml:space="preserve">ANALÝZA </w:t>
-      </w:r>
-      <w:r>
-        <w:t>NE</w:t>
-      </w:r>
-      <w:r>
-        <w:t>UMĚLECKÉHO</w:t>
-      </w:r>
-      <w:r>
-        <w:t xml:space="preserve"> </w:t>
-      </w:r>
-      <w:r>
-        <w:t>TEXTU</w:t>
-      </w:r>
-    </w:p>
-    <w:p/>
-    <w:p>
-      <w:pPr>
-        <w:pStyle w:val="Nadpis3"/>
-      </w:pPr>
-      <w:r>
-        <w:t xml:space="preserve">I. </w:t>
-      </w:r>
-      <w:r>
-        <w:t>Část</w:t>
-      </w:r>
-      <w:r>
-        <w:t xml:space="preserve"> </w:t>
-      </w:r>
-    </w:p>
-    <w:p>
-      <w:pPr>
-        <w:pStyle w:val="Nadpis4"/>
-      </w:pPr>
-      <w:r>
-        <w:t>Souvislost mezi výňatky</w:t>
-      </w:r>
-    </w:p>
-    <w:p>
-      <w:pPr>
-        <w:pStyle w:val="Nadpis4"/>
-      </w:pPr>
-      <w:r>
-        <w:t>Hlavní myšlenka textu</w:t>
-      </w:r>
-    </w:p>
-    <w:p>
-      <w:pPr>
-        <w:pStyle w:val="Nadpis4"/>
-      </w:pPr>
-      <w:r>
-        <w:t>Podstatné a nepodstatné informace</w:t>
-      </w:r>
-    </w:p>
-    <w:p>
-      <w:pPr>
-        <w:pStyle w:val="Nadpis4"/>
-      </w:pPr>
-      <w:r>
-        <w:t>Různé způsoby čtení a interpretace textu</w:t>
-      </w:r>
-    </w:p>
-    <w:p>
-      <w:pPr>
-        <w:pStyle w:val="Nadpis4"/>
-      </w:pPr>
-      <w:r>
-        <w:t>Domněnky a fakta</w:t>
-      </w:r>
-    </w:p>
-    <w:p>
-      <w:pPr>
-        <w:pStyle w:val="Nadpis4"/>
-      </w:pPr>
-      <w:r>
-        <w:t>Komunikační situace (účel, adresát)</w:t>
-      </w:r>
-    </w:p>
-    <w:p/>
-    <w:p>
-      <w:pPr>
-        <w:pStyle w:val="Nadpis3"/>
-      </w:pPr>
-      <w:r>
-        <w:t>II. část</w:t>
-      </w:r>
-    </w:p>
-    <w:p/>
-    <w:p>
-      <w:pPr>
-        <w:pStyle w:val="Nadpis4"/>
-      </w:pPr>
-      <w:r>
-        <w:t>funkční</w:t>
-      </w:r>
-      <w:r>
-        <w:t xml:space="preserve"> </w:t>
-      </w:r>
-      <w:r>
-        <w:t>styl</w:t>
-      </w:r>
-    </w:p>
-    <w:p>
-      <w:pPr>
-        <w:pStyle w:val="Nadpis4"/>
-      </w:pPr>
-      <w:r>
-        <w:t>slohový</w:t>
-      </w:r>
-      <w:r>
-        <w:t xml:space="preserve"> </w:t>
-      </w:r>
-      <w:r>
-        <w:t>postup</w:t>
-      </w:r>
-    </w:p>
-    <w:p>
-      <w:pPr>
-        <w:pStyle w:val="Nadpis4"/>
-      </w:pPr>
-      <w:r>
-        <w:t>slohový</w:t>
-      </w:r>
-      <w:r>
-        <w:t xml:space="preserve"> </w:t>
-      </w:r>
-      <w:r>
-        <w:t>útvar</w:t>
-      </w:r>
-    </w:p>
-    <w:p>
-      <w:pPr>
-        <w:pStyle w:val="Nadpis4"/>
-      </w:pPr>
-      <w:r>
-        <w:t>kompoziční</w:t>
-      </w:r>
-      <w:r>
-        <w:t xml:space="preserve"> </w:t>
-      </w:r>
-      <w:r>
-        <w:t>výstavba</w:t>
-      </w:r>
-      <w:r>
-        <w:t xml:space="preserve"> </w:t>
-      </w:r>
-      <w:r>
-        <w:t>výňatku</w:t>
-      </w:r>
-    </w:p>
-    <w:p>
-      <w:pPr>
-        <w:pStyle w:val="Nadpis4"/>
-      </w:pPr>
-      <w:r>
-        <w:t>jazykové</w:t>
-      </w:r>
-      <w:r>
-        <w:t xml:space="preserve"> </w:t>
-      </w:r>
-      <w:r>
-        <w:t>prostředky</w:t>
-      </w:r>
-      <w:r>
-        <w:t xml:space="preserve"> </w:t>
-      </w:r>
-      <w:r>
-        <w:t>a</w:t>
-      </w:r>
-      <w:r>
-        <w:t xml:space="preserve"> </w:t>
-      </w:r>
-      <w:r>
-        <w:t>jejich</w:t>
-      </w:r>
-      <w:r>
-        <w:t xml:space="preserve"> </w:t>
-      </w:r>
-      <w:r>
-        <w:t>funkce</w:t>
-      </w:r>
-      <w:r>
-        <w:t xml:space="preserve"> </w:t>
-      </w:r>
-      <w:r>
-        <w:t>ve</w:t>
-      </w:r>
-      <w:r>
-        <w:t xml:space="preserve"> </w:t>
-      </w:r>
-      <w:r>
-        <w:t>výňatku</w:t>
-      </w:r>
-      <w:r>
-        <w:t xml:space="preserve"> </w:t>
-      </w:r>
-    </w:p>
     <w:sectPr>
       <w:pgSz w:w="12240" w:h="15840"/>
       <w:pgMar w:top="1440" w:right="1440" w:bottom="1440" w:left="1440" w:header="720" w:footer="720" w:gutter="0"/>
@@ -745,6 +625,119 @@
     </w:lvl>
   </w:abstractNum>
   <w:abstractNum w:abstractNumId="1" w15:restartNumberingAfterBreak="0">
+    <w:nsid w:val="0644000C"/>
+    <w:multiLevelType w:val="hybridMultilevel"/>
+    <w:tmpl w:val="D49E3670"/>
+    <w:lvl w:ilvl="0" w:tplc="04050001">
+      <w:start w:val="1"/>
+      <w:numFmt w:val="bullet"/>
+      <w:lvlText w:val=""/>
+      <w:lvlJc w:val="left"/>
+      <w:pPr>
+        <w:ind w:left="720" w:hanging="360"/>
+      </w:pPr>
+      <w:rPr>
+        <w:rFonts w:ascii="Symbol" w:hAnsi="Symbol" w:hint="default"/>
+      </w:rPr>
+    </w:lvl>
+    <w:lvl w:ilvl="1" w:tplc="04050003" w:tentative="1">
+      <w:start w:val="1"/>
+      <w:numFmt w:val="bullet"/>
+      <w:lvlText w:val="o"/>
+      <w:lvlJc w:val="left"/>
+      <w:pPr>
+        <w:ind w:left="1440" w:hanging="360"/>
+      </w:pPr>
+      <w:rPr>
+        <w:rFonts w:ascii="Courier New" w:hAnsi="Courier New" w:cs="Courier New" w:hint="default"/>
+      </w:rPr>
+    </w:lvl>
+    <w:lvl w:ilvl="2" w:tplc="04050005" w:tentative="1">
+      <w:start w:val="1"/>
+      <w:numFmt w:val="bullet"/>
+      <w:lvlText w:val=""/>
+      <w:lvlJc w:val="left"/>
+      <w:pPr>
+        <w:ind w:left="2160" w:hanging="360"/>
+      </w:pPr>
+      <w:rPr>
+        <w:rFonts w:ascii="Wingdings" w:hAnsi="Wingdings" w:hint="default"/>
+      </w:rPr>
+    </w:lvl>
+    <w:lvl w:ilvl="3" w:tplc="04050001" w:tentative="1">
+      <w:start w:val="1"/>
+      <w:numFmt w:val="bullet"/>
+      <w:lvlText w:val=""/>
+      <w:lvlJc w:val="left"/>
+      <w:pPr>
+        <w:ind w:left="2880" w:hanging="360"/>
+      </w:pPr>
+      <w:rPr>
+        <w:rFonts w:ascii="Symbol" w:hAnsi="Symbol" w:hint="default"/>
+      </w:rPr>
+    </w:lvl>
+    <w:lvl w:ilvl="4" w:tplc="04050003" w:tentative="1">
+      <w:start w:val="1"/>
+      <w:numFmt w:val="bullet"/>
+      <w:lvlText w:val="o"/>
+      <w:lvlJc w:val="left"/>
+      <w:pPr>
+        <w:ind w:left="3600" w:hanging="360"/>
+      </w:pPr>
+      <w:rPr>
+        <w:rFonts w:ascii="Courier New" w:hAnsi="Courier New" w:cs="Courier New" w:hint="default"/>
+      </w:rPr>
+    </w:lvl>
+    <w:lvl w:ilvl="5" w:tplc="04050005" w:tentative="1">
+      <w:start w:val="1"/>
+      <w:numFmt w:val="bullet"/>
+      <w:lvlText w:val=""/>
+      <w:lvlJc w:val="left"/>
+      <w:pPr>
+        <w:ind w:left="4320" w:hanging="360"/>
+      </w:pPr>
+      <w:rPr>
+        <w:rFonts w:ascii="Wingdings" w:hAnsi="Wingdings" w:hint="default"/>
+      </w:rPr>
+    </w:lvl>
+    <w:lvl w:ilvl="6" w:tplc="04050001" w:tentative="1">
+      <w:start w:val="1"/>
+      <w:numFmt w:val="bullet"/>
+      <w:lvlText w:val=""/>
+      <w:lvlJc w:val="left"/>
+      <w:pPr>
+        <w:ind w:left="5040" w:hanging="360"/>
+      </w:pPr>
+      <w:rPr>
+        <w:rFonts w:ascii="Symbol" w:hAnsi="Symbol" w:hint="default"/>
+      </w:rPr>
+    </w:lvl>
+    <w:lvl w:ilvl="7" w:tplc="04050003" w:tentative="1">
+      <w:start w:val="1"/>
+      <w:numFmt w:val="bullet"/>
+      <w:lvlText w:val="o"/>
+      <w:lvlJc w:val="left"/>
+      <w:pPr>
+        <w:ind w:left="5760" w:hanging="360"/>
+      </w:pPr>
+      <w:rPr>
+        <w:rFonts w:ascii="Courier New" w:hAnsi="Courier New" w:cs="Courier New" w:hint="default"/>
+      </w:rPr>
+    </w:lvl>
+    <w:lvl w:ilvl="8" w:tplc="04050005" w:tentative="1">
+      <w:start w:val="1"/>
+      <w:numFmt w:val="bullet"/>
+      <w:lvlText w:val=""/>
+      <w:lvlJc w:val="left"/>
+      <w:pPr>
+        <w:ind w:left="6480" w:hanging="360"/>
+      </w:pPr>
+      <w:rPr>
+        <w:rFonts w:ascii="Wingdings" w:hAnsi="Wingdings" w:hint="default"/>
+      </w:rPr>
+    </w:lvl>
+  </w:abstractNum>
+  <w:abstractNum w:abstractNumId="2" w15:restartNumberingAfterBreak="0">
     <w:nsid w:val="1D99208C"/>
     <w:multiLevelType w:val="hybridMultilevel"/>
     <w:tmpl w:val="2F483BAA"/>
@@ -833,7 +826,7 @@
       </w:pPr>
     </w:lvl>
   </w:abstractNum>
-  <w:abstractNum w:abstractNumId="2" w15:restartNumberingAfterBreak="0">
+  <w:abstractNum w:abstractNumId="3" w15:restartNumberingAfterBreak="0">
     <w:nsid w:val="259B56E2"/>
     <w:multiLevelType w:val="hybridMultilevel"/>
     <w:tmpl w:val="80E2CBA6"/>
@@ -922,7 +915,7 @@
       </w:pPr>
     </w:lvl>
   </w:abstractNum>
-  <w:abstractNum w:abstractNumId="3" w15:restartNumberingAfterBreak="0">
+  <w:abstractNum w:abstractNumId="4" w15:restartNumberingAfterBreak="0">
     <w:nsid w:val="2FC258AC"/>
     <w:multiLevelType w:val="hybridMultilevel"/>
     <w:tmpl w:val="0ADE2062"/>
@@ -1011,7 +1004,7 @@
       </w:pPr>
     </w:lvl>
   </w:abstractNum>
-  <w:abstractNum w:abstractNumId="4" w15:restartNumberingAfterBreak="0">
+  <w:abstractNum w:abstractNumId="5" w15:restartNumberingAfterBreak="0">
     <w:nsid w:val="53A11F6C"/>
     <w:multiLevelType w:val="hybridMultilevel"/>
     <w:tmpl w:val="3514B8FA"/>
@@ -1124,7 +1117,120 @@
       </w:rPr>
     </w:lvl>
   </w:abstractNum>
-  <w:abstractNum w:abstractNumId="5" w15:restartNumberingAfterBreak="0">
+  <w:abstractNum w:abstractNumId="6" w15:restartNumberingAfterBreak="0">
+    <w:nsid w:val="560369C2"/>
+    <w:multiLevelType w:val="hybridMultilevel"/>
+    <w:tmpl w:val="259675FA"/>
+    <w:lvl w:ilvl="0" w:tplc="04050001">
+      <w:start w:val="1"/>
+      <w:numFmt w:val="bullet"/>
+      <w:lvlText w:val=""/>
+      <w:lvlJc w:val="left"/>
+      <w:pPr>
+        <w:ind w:left="720" w:hanging="360"/>
+      </w:pPr>
+      <w:rPr>
+        <w:rFonts w:ascii="Symbol" w:hAnsi="Symbol" w:hint="default"/>
+      </w:rPr>
+    </w:lvl>
+    <w:lvl w:ilvl="1" w:tplc="04050003">
+      <w:start w:val="1"/>
+      <w:numFmt w:val="bullet"/>
+      <w:lvlText w:val="o"/>
+      <w:lvlJc w:val="left"/>
+      <w:pPr>
+        <w:ind w:left="1440" w:hanging="360"/>
+      </w:pPr>
+      <w:rPr>
+        <w:rFonts w:ascii="Courier New" w:hAnsi="Courier New" w:cs="Courier New" w:hint="default"/>
+      </w:rPr>
+    </w:lvl>
+    <w:lvl w:ilvl="2" w:tplc="04050005" w:tentative="1">
+      <w:start w:val="1"/>
+      <w:numFmt w:val="bullet"/>
+      <w:lvlText w:val=""/>
+      <w:lvlJc w:val="left"/>
+      <w:pPr>
+        <w:ind w:left="2160" w:hanging="360"/>
+      </w:pPr>
+      <w:rPr>
+        <w:rFonts w:ascii="Wingdings" w:hAnsi="Wingdings" w:hint="default"/>
+      </w:rPr>
+    </w:lvl>
+    <w:lvl w:ilvl="3" w:tplc="04050001" w:tentative="1">
+      <w:start w:val="1"/>
+      <w:numFmt w:val="bullet"/>
+      <w:lvlText w:val=""/>
+      <w:lvlJc w:val="left"/>
+      <w:pPr>
+        <w:ind w:left="2880" w:hanging="360"/>
+      </w:pPr>
+      <w:rPr>
+        <w:rFonts w:ascii="Symbol" w:hAnsi="Symbol" w:hint="default"/>
+      </w:rPr>
+    </w:lvl>
+    <w:lvl w:ilvl="4" w:tplc="04050003" w:tentative="1">
+      <w:start w:val="1"/>
+      <w:numFmt w:val="bullet"/>
+      <w:lvlText w:val="o"/>
+      <w:lvlJc w:val="left"/>
+      <w:pPr>
+        <w:ind w:left="3600" w:hanging="360"/>
+      </w:pPr>
+      <w:rPr>
+        <w:rFonts w:ascii="Courier New" w:hAnsi="Courier New" w:cs="Courier New" w:hint="default"/>
+      </w:rPr>
+    </w:lvl>
+    <w:lvl w:ilvl="5" w:tplc="04050005" w:tentative="1">
+      <w:start w:val="1"/>
+      <w:numFmt w:val="bullet"/>
+      <w:lvlText w:val=""/>
+      <w:lvlJc w:val="left"/>
+      <w:pPr>
+        <w:ind w:left="4320" w:hanging="360"/>
+      </w:pPr>
+      <w:rPr>
+        <w:rFonts w:ascii="Wingdings" w:hAnsi="Wingdings" w:hint="default"/>
+      </w:rPr>
+    </w:lvl>
+    <w:lvl w:ilvl="6" w:tplc="04050001" w:tentative="1">
+      <w:start w:val="1"/>
+      <w:numFmt w:val="bullet"/>
+      <w:lvlText w:val=""/>
+      <w:lvlJc w:val="left"/>
+      <w:pPr>
+        <w:ind w:left="5040" w:hanging="360"/>
+      </w:pPr>
+      <w:rPr>
+        <w:rFonts w:ascii="Symbol" w:hAnsi="Symbol" w:hint="default"/>
+      </w:rPr>
+    </w:lvl>
+    <w:lvl w:ilvl="7" w:tplc="04050003" w:tentative="1">
+      <w:start w:val="1"/>
+      <w:numFmt w:val="bullet"/>
+      <w:lvlText w:val="o"/>
+      <w:lvlJc w:val="left"/>
+      <w:pPr>
+        <w:ind w:left="5760" w:hanging="360"/>
+      </w:pPr>
+      <w:rPr>
+        <w:rFonts w:ascii="Courier New" w:hAnsi="Courier New" w:cs="Courier New" w:hint="default"/>
+      </w:rPr>
+    </w:lvl>
+    <w:lvl w:ilvl="8" w:tplc="04050005" w:tentative="1">
+      <w:start w:val="1"/>
+      <w:numFmt w:val="bullet"/>
+      <w:lvlText w:val=""/>
+      <w:lvlJc w:val="left"/>
+      <w:pPr>
+        <w:ind w:left="6480" w:hanging="360"/>
+      </w:pPr>
+      <w:rPr>
+        <w:rFonts w:ascii="Wingdings" w:hAnsi="Wingdings" w:hint="default"/>
+      </w:rPr>
+    </w:lvl>
+  </w:abstractNum>
+  <w:abstractNum w:abstractNumId="7" w15:restartNumberingAfterBreak="0">
     <w:nsid w:val="783B43A2"/>
     <w:multiLevelType w:val="hybridMultilevel"/>
     <w:tmpl w:val="857EBDAE"/>
@@ -1214,22 +1320,28 @@
     </w:lvl>
   </w:abstractNum>
   <w:num w:numId="1">
+    <w:abstractNumId w:val="3"/>
+  </w:num>
+  <w:num w:numId="2">
     <w:abstractNumId w:val="2"/>
   </w:num>
-  <w:num w:numId="2">
-    <w:abstractNumId w:val="1"/>
-  </w:num>
   <w:num w:numId="3">
-    <w:abstractNumId w:val="5"/>
+    <w:abstractNumId w:val="7"/>
   </w:num>
   <w:num w:numId="4">
-    <w:abstractNumId w:val="3"/>
+    <w:abstractNumId w:val="4"/>
   </w:num>
   <w:num w:numId="5">
     <w:abstractNumId w:val="0"/>
   </w:num>
   <w:num w:numId="6">
-    <w:abstractNumId w:val="4"/>
+    <w:abstractNumId w:val="5"/>
+  </w:num>
+  <w:num w:numId="7">
+    <w:abstractNumId w:val="6"/>
+  </w:num>
+  <w:num w:numId="8">
+    <w:abstractNumId w:val="1"/>
   </w:num>
 </w:numbering>
 </file>
@@ -1740,7 +1852,6 @@
     <w:next w:val="Normln"/>
     <w:link w:val="Nadpis5Char"/>
     <w:uiPriority w:val="9"/>
-    <w:semiHidden/>
     <w:unhideWhenUsed/>
     <w:qFormat/>
     <w:rsid w:val="00824835"/>
@@ -1928,7 +2039,6 @@
     <w:basedOn w:val="Standardnpsmoodstavce"/>
     <w:link w:val="Nadpis5"/>
     <w:uiPriority w:val="9"/>
-    <w:semiHidden/>
     <w:rsid w:val="00824835"/>
     <w:rPr>
       <w:caps/>
@@ -2605,7 +2715,7 @@
 </file>
 
 <file path=customXml/itemProps1.xml><?xml version="1.0" encoding="utf-8"?>
-<ds:datastoreItem xmlns:ds="http://schemas.openxmlformats.org/officeDocument/2006/customXml" ds:itemID="{9FC41073-032B-4EEB-A82B-A1217F9DAE1A}">
+<ds:datastoreItem xmlns:ds="http://schemas.openxmlformats.org/officeDocument/2006/customXml" ds:itemID="{13409BF0-D568-4F78-9CBD-C91848B3E5B2}">
   <ds:schemaRefs>
     <ds:schemaRef ds:uri="http://schemas.openxmlformats.org/officeDocument/2006/bibliography"/>
   </ds:schemaRefs>

</xml_diff>